<commit_message>
Updated documents and added initial curriculum.
</commit_message>
<xml_diff>
--- a/curriculum_outline.docx
+++ b/curriculum_outline.docx
@@ -156,6 +156,442 @@
       </w:pPr>
       <w:r>
         <w:t>Taking a break? Leave on a failing test so there is something to return to</w:t>
+      </w:r>
+    </w:p>
+    <w:p>
+      <w:pPr>
+        <w:pStyle w:val="ListParagraph"/>
+        <w:numPr>
+          <w:ilvl w:val="0"/>
+          <w:numId w:val="1"/>
+        </w:numPr>
+      </w:pPr>
+      <w:r>
+        <w:t>One thing at a time, use index cards to capture distractions that can be addressed at a later point in time</w:t>
+      </w:r>
+    </w:p>
+    <w:p>
+      <w:pPr>
+        <w:pStyle w:val="ListParagraph"/>
+        <w:numPr>
+          <w:ilvl w:val="0"/>
+          <w:numId w:val="1"/>
+        </w:numPr>
+      </w:pPr>
+      <w:r>
+        <w:t>Before implementing the production code behind a test, ensure you see the test fail first</w:t>
+      </w:r>
+    </w:p>
+    <w:p>
+      <w:pPr>
+        <w:pStyle w:val="ListParagraph"/>
+        <w:numPr>
+          <w:ilvl w:val="0"/>
+          <w:numId w:val="1"/>
+        </w:numPr>
+      </w:pPr>
+      <w:r>
+        <w:t>Before committing view the diffs to ensure everything you want to commit will be committed</w:t>
+      </w:r>
+    </w:p>
+    <w:p>
+      <w:pPr>
+        <w:pStyle w:val="ListParagraph"/>
+        <w:numPr>
+          <w:ilvl w:val="0"/>
+          <w:numId w:val="1"/>
+        </w:numPr>
+      </w:pPr>
+      <w:r>
+        <w:t>Strive for a single assertion per test</w:t>
+      </w:r>
+    </w:p>
+    <w:p>
+      <w:pPr>
+        <w:pStyle w:val="ListParagraph"/>
+        <w:numPr>
+          <w:ilvl w:val="0"/>
+          <w:numId w:val="1"/>
+        </w:numPr>
+      </w:pPr>
+      <w:r>
+        <w:t>Use setup and teardown</w:t>
+      </w:r>
+    </w:p>
+    <w:p>
+      <w:pPr>
+        <w:pStyle w:val="ListParagraph"/>
+        <w:numPr>
+          <w:ilvl w:val="0"/>
+          <w:numId w:val="1"/>
+        </w:numPr>
+      </w:pPr>
+      <w:r>
+        <w:t>Avoid integration with external systems such as disk, database, network and other processes</w:t>
+      </w:r>
+    </w:p>
+    <w:p>
+      <w:pPr>
+        <w:pStyle w:val="ListParagraph"/>
+        <w:numPr>
+          <w:ilvl w:val="0"/>
+          <w:numId w:val="1"/>
+        </w:numPr>
+      </w:pPr>
+      <w:r>
+        <w:t>Keep tests light weight</w:t>
+      </w:r>
+    </w:p>
+    <w:p>
+      <w:pPr>
+        <w:pStyle w:val="ListParagraph"/>
+        <w:numPr>
+          <w:ilvl w:val="0"/>
+          <w:numId w:val="1"/>
+        </w:numPr>
+      </w:pPr>
+      <w:r>
+        <w:t>Ensure tests are not dependent on the order of their execution</w:t>
+      </w:r>
+    </w:p>
+    <w:p>
+      <w:pPr>
+        <w:pStyle w:val="ListParagraph"/>
+        <w:numPr>
+          <w:ilvl w:val="0"/>
+          <w:numId w:val="1"/>
+        </w:numPr>
+      </w:pPr>
+      <w:r>
+        <w:t>Ensure tests names reflect the use case</w:t>
+      </w:r>
+    </w:p>
+    <w:p>
+      <w:pPr>
+        <w:pStyle w:val="ListParagraph"/>
+        <w:numPr>
+          <w:ilvl w:val="0"/>
+          <w:numId w:val="1"/>
+        </w:numPr>
+      </w:pPr>
+      <w:r>
+        <w:t>Check code coverage, which does not reflect on the quality of tests</w:t>
+      </w:r>
+    </w:p>
+    <w:p>
+      <w:pPr>
+        <w:pStyle w:val="ListParagraph"/>
+        <w:numPr>
+          <w:ilvl w:val="0"/>
+          <w:numId w:val="1"/>
+        </w:numPr>
+      </w:pPr>
+      <w:r>
+        <w:t>Avoid static code</w:t>
+      </w:r>
+      <w:r>
+        <w:t xml:space="preserve"> </w:t>
+      </w:r>
+      <w:r>
+        <w:t>because it is difficult to test and does not facilitate dependency injection</w:t>
+      </w:r>
+    </w:p>
+    <w:p>
+      <w:pPr>
+        <w:pStyle w:val="ListParagraph"/>
+        <w:numPr>
+          <w:ilvl w:val="0"/>
+          <w:numId w:val="1"/>
+        </w:numPr>
+      </w:pPr>
+      <w:r>
+        <w:t>Write tests to expose existing bugs</w:t>
+      </w:r>
+    </w:p>
+    <w:p>
+      <w:pPr>
+        <w:pStyle w:val="ListParagraph"/>
+        <w:numPr>
+          <w:ilvl w:val="0"/>
+          <w:numId w:val="1"/>
+        </w:numPr>
+      </w:pPr>
+      <w:r>
+        <w:t>Write once, duplicate, duplicate again and then refactor</w:t>
+      </w:r>
+    </w:p>
+    <w:p>
+      <w:pPr>
+        <w:pStyle w:val="ListParagraph"/>
+        <w:numPr>
+          <w:ilvl w:val="0"/>
+          <w:numId w:val="1"/>
+        </w:numPr>
+      </w:pPr>
+      <w:r>
+        <w:t>Duplication comes in two flavors: code duplication and data duplication</w:t>
+      </w:r>
+    </w:p>
+    <w:p>
+      <w:pPr>
+        <w:pStyle w:val="ListParagraph"/>
+        <w:numPr>
+          <w:ilvl w:val="0"/>
+          <w:numId w:val="1"/>
+        </w:numPr>
+      </w:pPr>
+      <w:r>
+        <w:t>Use tests to drive the creation of the interface you wish you had</w:t>
+      </w:r>
+    </w:p>
+    <w:p>
+      <w:pPr>
+        <w:pStyle w:val="ListParagraph"/>
+        <w:numPr>
+          <w:ilvl w:val="0"/>
+          <w:numId w:val="1"/>
+        </w:numPr>
+      </w:pPr>
+      <w:r>
+        <w:t>Strive for low coupling and high cohesion</w:t>
+      </w:r>
+    </w:p>
+    <w:p>
+      <w:pPr>
+        <w:pStyle w:val="ListParagraph"/>
+        <w:numPr>
+          <w:ilvl w:val="0"/>
+          <w:numId w:val="1"/>
+        </w:numPr>
+      </w:pPr>
+      <w:r>
+        <w:t>Commit often</w:t>
+      </w:r>
+    </w:p>
+    <w:p>
+      <w:pPr>
+        <w:pStyle w:val="ListParagraph"/>
+        <w:numPr>
+          <w:ilvl w:val="0"/>
+          <w:numId w:val="1"/>
+        </w:numPr>
+      </w:pPr>
+      <w:r>
+        <w:t>Test:</w:t>
+      </w:r>
+    </w:p>
+    <w:p>
+      <w:pPr>
+        <w:pStyle w:val="ListParagraph"/>
+        <w:numPr>
+          <w:ilvl w:val="1"/>
+          <w:numId w:val="1"/>
+        </w:numPr>
+      </w:pPr>
+      <w:r>
+        <w:t>Conditionals</w:t>
+      </w:r>
+    </w:p>
+    <w:p>
+      <w:pPr>
+        <w:pStyle w:val="ListParagraph"/>
+        <w:numPr>
+          <w:ilvl w:val="1"/>
+          <w:numId w:val="1"/>
+        </w:numPr>
+      </w:pPr>
+      <w:r>
+        <w:t>Loops</w:t>
+      </w:r>
+    </w:p>
+    <w:p>
+      <w:pPr>
+        <w:pStyle w:val="ListParagraph"/>
+        <w:numPr>
+          <w:ilvl w:val="1"/>
+          <w:numId w:val="1"/>
+        </w:numPr>
+      </w:pPr>
+      <w:r>
+        <w:t>Operations</w:t>
+      </w:r>
+    </w:p>
+    <w:p>
+      <w:pPr>
+        <w:pStyle w:val="ListParagraph"/>
+        <w:numPr>
+          <w:ilvl w:val="1"/>
+          <w:numId w:val="1"/>
+        </w:numPr>
+      </w:pPr>
+      <w:r>
+        <w:t>Polymorphism</w:t>
+      </w:r>
+    </w:p>
+    <w:p>
+      <w:pPr>
+        <w:pStyle w:val="ListParagraph"/>
+        <w:numPr>
+          <w:ilvl w:val="0"/>
+          <w:numId w:val="1"/>
+        </w:numPr>
+      </w:pPr>
+      <w:r>
+        <w:t>Test bugs in 3</w:t>
+      </w:r>
+      <w:r>
+        <w:rPr>
+          <w:vertAlign w:val="superscript"/>
+        </w:rPr>
+        <w:t>rd</w:t>
+      </w:r>
+      <w:r>
+        <w:t xml:space="preserve"> party libraries such that when an upgrade fixes the bug, the test breaks so you can be alerted to the fact and then remove any work arounds in place</w:t>
+      </w:r>
+    </w:p>
+    <w:p>
+      <w:pPr>
+        <w:pStyle w:val="ListParagraph"/>
+        <w:numPr>
+          <w:ilvl w:val="0"/>
+          <w:numId w:val="1"/>
+        </w:numPr>
+      </w:pPr>
+      <w:r>
+        <w:t>Ensure all existing tests are passing before adding new tests or refactoring existing code</w:t>
+      </w:r>
+    </w:p>
+    <w:p>
+      <w:pPr>
+        <w:pStyle w:val="ListParagraph"/>
+        <w:numPr>
+          <w:ilvl w:val="0"/>
+          <w:numId w:val="1"/>
+        </w:numPr>
+      </w:pPr>
+      <w:r>
+        <w:t>Work in small tiny increments</w:t>
+      </w:r>
+    </w:p>
+    <w:p>
+      <w:pPr>
+        <w:pStyle w:val="ListParagraph"/>
+        <w:numPr>
+          <w:ilvl w:val="0"/>
+          <w:numId w:val="1"/>
+        </w:numPr>
+      </w:pPr>
+      <w:r>
+        <w:t>Start with broken code, that is code where the classes don’t exist</w:t>
+      </w:r>
+    </w:p>
+    <w:p>
+      <w:pPr>
+        <w:pStyle w:val="ListParagraph"/>
+        <w:numPr>
+          <w:ilvl w:val="0"/>
+          <w:numId w:val="1"/>
+        </w:numPr>
+      </w:pPr>
+      <w:r>
+        <w:lastRenderedPageBreak/>
+        <w:t>TDD rules:</w:t>
+      </w:r>
+    </w:p>
+    <w:p>
+      <w:pPr>
+        <w:pStyle w:val="ListParagraph"/>
+        <w:numPr>
+          <w:ilvl w:val="1"/>
+          <w:numId w:val="1"/>
+        </w:numPr>
+      </w:pPr>
+      <w:r>
+        <w:t>Add a little test</w:t>
+      </w:r>
+    </w:p>
+    <w:p>
+      <w:pPr>
+        <w:pStyle w:val="ListParagraph"/>
+        <w:numPr>
+          <w:ilvl w:val="1"/>
+          <w:numId w:val="1"/>
+        </w:numPr>
+      </w:pPr>
+      <w:r>
+        <w:t>Run all tests and fail</w:t>
+      </w:r>
+    </w:p>
+    <w:p>
+      <w:pPr>
+        <w:pStyle w:val="ListParagraph"/>
+        <w:numPr>
+          <w:ilvl w:val="1"/>
+          <w:numId w:val="1"/>
+        </w:numPr>
+      </w:pPr>
+      <w:r>
+        <w:t>Make a little change</w:t>
+      </w:r>
+    </w:p>
+    <w:p>
+      <w:pPr>
+        <w:pStyle w:val="ListParagraph"/>
+        <w:numPr>
+          <w:ilvl w:val="1"/>
+          <w:numId w:val="1"/>
+        </w:numPr>
+      </w:pPr>
+      <w:r>
+        <w:t>Run the tests and succeed</w:t>
+      </w:r>
+    </w:p>
+    <w:p>
+      <w:pPr>
+        <w:pStyle w:val="ListParagraph"/>
+        <w:numPr>
+          <w:ilvl w:val="1"/>
+          <w:numId w:val="1"/>
+        </w:numPr>
+      </w:pPr>
+      <w:r>
+        <w:t>Refactor to remove duplication</w:t>
+      </w:r>
+    </w:p>
+    <w:p>
+      <w:pPr>
+        <w:pStyle w:val="ListParagraph"/>
+        <w:numPr>
+          <w:ilvl w:val="0"/>
+          <w:numId w:val="1"/>
+        </w:numPr>
+      </w:pPr>
+      <w:r>
+        <w:t>Apply the two patterns:</w:t>
+      </w:r>
+    </w:p>
+    <w:p>
+      <w:pPr>
+        <w:pStyle w:val="ListParagraph"/>
+        <w:numPr>
+          <w:ilvl w:val="1"/>
+          <w:numId w:val="1"/>
+        </w:numPr>
+      </w:pPr>
+      <w:r>
+        <w:t>Fake It</w:t>
+      </w:r>
+    </w:p>
+    <w:p>
+      <w:pPr>
+        <w:pStyle w:val="ListParagraph"/>
+        <w:numPr>
+          <w:ilvl w:val="1"/>
+          <w:numId w:val="1"/>
+        </w:numPr>
+      </w:pPr>
+      <w:r>
+        <w:t>Use Obvious Implementation</w:t>
       </w:r>
       <w:bookmarkStart w:id="0" w:name="_GoBack"/>
       <w:bookmarkEnd w:id="0"/>
@@ -185,7 +621,7 @@
         <w:ind w:left="720" w:hanging="360"/>
       </w:pPr>
     </w:lvl>
-    <w:lvl w:ilvl="1" w:tplc="04090019" w:tentative="1">
+    <w:lvl w:ilvl="1" w:tplc="04090019">
       <w:start w:val="1"/>
       <w:numFmt w:val="lowerLetter"/>
       <w:lvlText w:val="%2."/>

</xml_diff>